<commit_message>
changed the fetch of email to production server
</commit_message>
<xml_diff>
--- a/public/JoseduqueWebsiteResume.docx
+++ b/public/JoseduqueWebsiteResume.docx
@@ -10,165 +10,289 @@
           <w:rFonts w:asciiTheme="minorHAnsi" w:hAnsiTheme="minorHAnsi"/>
         </w:rPr>
       </w:pPr>
+      <w:r>
+        <w:rPr>
+          <w:noProof/>
+        </w:rPr>
+        <mc:AlternateContent>
+          <mc:Choice Requires="wps">
+            <w:drawing>
+              <wp:anchor distT="0" distB="0" distL="114300" distR="114300" simplePos="0" relativeHeight="251667967" behindDoc="0" locked="0" layoutInCell="1" allowOverlap="1" wp14:anchorId="7339ECD2" wp14:editId="18B0CB47">
+                <wp:simplePos x="0" y="0"/>
+                <wp:positionH relativeFrom="page">
+                  <wp:align>right</wp:align>
+                </wp:positionH>
+                <wp:positionV relativeFrom="paragraph">
+                  <wp:posOffset>-457200</wp:posOffset>
+                </wp:positionV>
+                <wp:extent cx="1592580" cy="1592580"/>
+                <wp:effectExtent l="0" t="0" r="26670" b="26670"/>
+                <wp:wrapNone/>
+                <wp:docPr id="10" name="Rectangle 10"/>
+                <wp:cNvGraphicFramePr/>
+                <a:graphic xmlns:a="http://schemas.openxmlformats.org/drawingml/2006/main">
+                  <a:graphicData uri="http://schemas.microsoft.com/office/word/2010/wordprocessingShape">
+                    <wps:wsp>
+                      <wps:cNvSpPr/>
+                      <wps:spPr>
+                        <a:xfrm>
+                          <a:off x="0" y="0"/>
+                          <a:ext cx="1592580" cy="1592580"/>
+                        </a:xfrm>
+                        <a:prstGeom prst="rect">
+                          <a:avLst/>
+                        </a:prstGeom>
+                      </wps:spPr>
+                      <wps:style>
+                        <a:lnRef idx="2">
+                          <a:schemeClr val="dk1">
+                            <a:shade val="50000"/>
+                          </a:schemeClr>
+                        </a:lnRef>
+                        <a:fillRef idx="1">
+                          <a:schemeClr val="dk1"/>
+                        </a:fillRef>
+                        <a:effectRef idx="0">
+                          <a:schemeClr val="dk1"/>
+                        </a:effectRef>
+                        <a:fontRef idx="minor">
+                          <a:schemeClr val="lt1"/>
+                        </a:fontRef>
+                      </wps:style>
+                      <wps:bodyPr rot="0" spcFirstLastPara="0" vertOverflow="overflow" horzOverflow="overflow" vert="horz" wrap="square" lIns="91440" tIns="45720" rIns="91440" bIns="45720" numCol="1" spcCol="0" rtlCol="0" fromWordArt="0" anchor="ctr" anchorCtr="0" forceAA="0" compatLnSpc="1">
+                        <a:prstTxWarp prst="textNoShape">
+                          <a:avLst/>
+                        </a:prstTxWarp>
+                        <a:noAutofit/>
+                      </wps:bodyPr>
+                    </wps:wsp>
+                  </a:graphicData>
+                </a:graphic>
+                <wp14:sizeRelH relativeFrom="margin">
+                  <wp14:pctWidth>0</wp14:pctWidth>
+                </wp14:sizeRelH>
+                <wp14:sizeRelV relativeFrom="margin">
+                  <wp14:pctHeight>0</wp14:pctHeight>
+                </wp14:sizeRelV>
+              </wp:anchor>
+            </w:drawing>
+          </mc:Choice>
+          <mc:Fallback>
+            <w:pict>
+              <v:rect w14:anchorId="089E9D59" id="Rectangle 10" o:spid="_x0000_s1026" style="position:absolute;margin-left:74.2pt;margin-top:-36pt;width:125.4pt;height:125.4pt;z-index:251667967;visibility:visible;mso-wrap-style:square;mso-width-percent:0;mso-height-percent:0;mso-wrap-distance-left:9pt;mso-wrap-distance-top:0;mso-wrap-distance-right:9pt;mso-wrap-distance-bottom:0;mso-position-horizontal:right;mso-position-horizontal-relative:page;mso-position-vertical:absolute;mso-position-vertical-relative:text;mso-width-percent:0;mso-height-percent:0;mso-width-relative:margin;mso-height-relative:margin;v-text-anchor:middle" o:gfxdata="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" fillcolor="black [3200]" strokecolor="black [1600]" strokeweight="2pt">
+                <w10:wrap anchorx="page"/>
+              </v:rect>
+            </w:pict>
+          </mc:Fallback>
+        </mc:AlternateContent>
+      </w:r>
+      <w:r>
+        <w:rPr>
+          <w:noProof/>
+        </w:rPr>
+        <w:drawing>
+          <wp:anchor distT="0" distB="0" distL="114300" distR="114300" simplePos="0" relativeHeight="251668480" behindDoc="0" locked="0" layoutInCell="1" allowOverlap="1" wp14:anchorId="1B974168" wp14:editId="499E3B0F">
+            <wp:simplePos x="0" y="0"/>
+            <wp:positionH relativeFrom="margin">
+              <wp:posOffset>5738495</wp:posOffset>
+            </wp:positionH>
+            <wp:positionV relativeFrom="paragraph">
+              <wp:posOffset>-411480</wp:posOffset>
+            </wp:positionV>
+            <wp:extent cx="1521840" cy="1516380"/>
+            <wp:effectExtent l="0" t="0" r="2540" b="7620"/>
+            <wp:wrapNone/>
+            <wp:docPr id="9" name="Picture 9"/>
+            <wp:cNvGraphicFramePr>
+              <a:graphicFrameLocks xmlns:a="http://schemas.openxmlformats.org/drawingml/2006/main" noChangeAspect="1"/>
+            </wp:cNvGraphicFramePr>
+            <a:graphic xmlns:a="http://schemas.openxmlformats.org/drawingml/2006/main">
+              <a:graphicData uri="http://schemas.openxmlformats.org/drawingml/2006/picture">
+                <pic:pic xmlns:pic="http://schemas.openxmlformats.org/drawingml/2006/picture">
+                  <pic:nvPicPr>
+                    <pic:cNvPr id="1" name=""/>
+                    <pic:cNvPicPr/>
+                  </pic:nvPicPr>
+                  <pic:blipFill>
+                    <a:blip r:embed="rId6" cstate="print">
+                      <a:extLst>
+                        <a:ext uri="{28A0092B-C50C-407E-A947-70E740481C1C}">
+                          <a14:useLocalDpi xmlns:a14="http://schemas.microsoft.com/office/drawing/2010/main" val="0"/>
+                        </a:ext>
+                      </a:extLst>
+                    </a:blip>
+                    <a:stretch>
+                      <a:fillRect/>
+                    </a:stretch>
+                  </pic:blipFill>
+                  <pic:spPr>
+                    <a:xfrm>
+                      <a:off x="0" y="0"/>
+                      <a:ext cx="1521840" cy="1516380"/>
+                    </a:xfrm>
+                    <a:prstGeom prst="rect">
+                      <a:avLst/>
+                    </a:prstGeom>
+                  </pic:spPr>
+                </pic:pic>
+              </a:graphicData>
+            </a:graphic>
+            <wp14:sizeRelH relativeFrom="page">
+              <wp14:pctWidth>0</wp14:pctWidth>
+            </wp14:sizeRelH>
+            <wp14:sizeRelV relativeFrom="page">
+              <wp14:pctHeight>0</wp14:pctHeight>
+            </wp14:sizeRelV>
+          </wp:anchor>
+        </w:drawing>
+      </w:r>
+      <w:r>
+        <w:rPr>
+          <w:rFonts w:asciiTheme="minorHAnsi" w:eastAsia="Calibri" w:hAnsiTheme="minorHAnsi" w:cs="Calibri"/>
+          <w:b/>
+          <w:bCs/>
+          <w:sz w:val="32"/>
+          <w:szCs w:val="32"/>
+        </w:rPr>
+        <w:t xml:space="preserve"> </w:t>
+      </w:r>
+      <w:r>
+        <w:rPr>
+          <w:rFonts w:asciiTheme="minorHAnsi" w:eastAsia="Calibri" w:hAnsiTheme="minorHAnsi" w:cs="Calibri"/>
+          <w:b/>
+          <w:bCs/>
+          <w:sz w:val="32"/>
+          <w:szCs w:val="32"/>
+        </w:rPr>
+        <w:t xml:space="preserve"> </w:t>
+      </w:r>
+      <w:r>
+        <w:rPr>
+          <w:rFonts w:asciiTheme="minorHAnsi" w:eastAsia="Calibri" w:hAnsiTheme="minorHAnsi" w:cs="Calibri"/>
+          <w:b/>
+          <w:bCs/>
+          <w:sz w:val="36"/>
+          <w:szCs w:val="32"/>
+        </w:rPr>
+        <w:t>José A</w:t>
+      </w:r>
+      <w:r>
+        <w:rPr>
+          <w:rFonts w:asciiTheme="minorHAnsi" w:eastAsia="Calibri" w:hAnsiTheme="minorHAnsi" w:cs="Calibri"/>
+          <w:b/>
+          <w:bCs/>
+          <w:sz w:val="36"/>
+          <w:szCs w:val="32"/>
+        </w:rPr>
+        <w:t>lejandro</w:t>
+      </w:r>
+      <w:r>
+        <w:rPr>
+          <w:rFonts w:asciiTheme="minorHAnsi" w:eastAsia="Calibri" w:hAnsiTheme="minorHAnsi" w:cs="Calibri"/>
+          <w:b/>
+          <w:bCs/>
+          <w:sz w:val="36"/>
+          <w:szCs w:val="32"/>
+        </w:rPr>
+        <w:t xml:space="preserve"> Duque</w:t>
+      </w:r>
+    </w:p>
+    <w:p>
+      <w:pPr>
+        <w:spacing w:line="28" w:lineRule="exact"/>
+        <w:rPr>
+          <w:rFonts w:asciiTheme="minorHAnsi" w:hAnsiTheme="minorHAnsi"/>
+          <w:sz w:val="24"/>
+          <w:szCs w:val="24"/>
+        </w:rPr>
+      </w:pPr>
       <w:bookmarkStart w:id="0" w:name="page1"/>
       <w:bookmarkEnd w:id="0"/>
-      <w:r>
-        <w:rPr>
-          <w:rFonts w:asciiTheme="minorHAnsi" w:eastAsia="Calibri" w:hAnsiTheme="minorHAnsi" w:cs="Calibri"/>
-          <w:b/>
-          <w:bCs/>
-          <w:sz w:val="32"/>
-          <w:szCs w:val="32"/>
-        </w:rPr>
-        <w:t xml:space="preserve"> </w:t>
-      </w:r>
-      <w:r>
-        <w:rPr>
-          <w:rFonts w:asciiTheme="minorHAnsi" w:eastAsia="Calibri" w:hAnsiTheme="minorHAnsi" w:cs="Calibri"/>
-          <w:b/>
-          <w:bCs/>
-          <w:sz w:val="32"/>
-          <w:szCs w:val="32"/>
-        </w:rPr>
-        <w:t xml:space="preserve"> </w:t>
-      </w:r>
-      <w:bookmarkStart w:id="1" w:name="_GoBack"/>
-      <w:bookmarkEnd w:id="1"/>
-      <w:r>
-        <w:rPr>
-          <w:rFonts w:asciiTheme="minorHAnsi" w:eastAsia="Calibri" w:hAnsiTheme="minorHAnsi" w:cs="Calibri"/>
-          <w:b/>
-          <w:bCs/>
-          <w:sz w:val="32"/>
-          <w:szCs w:val="32"/>
-        </w:rPr>
-        <w:t>José A</w:t>
-      </w:r>
-      <w:r>
-        <w:rPr>
-          <w:rFonts w:asciiTheme="minorHAnsi" w:eastAsia="Calibri" w:hAnsiTheme="minorHAnsi" w:cs="Calibri"/>
-          <w:b/>
-          <w:bCs/>
-          <w:sz w:val="32"/>
-          <w:szCs w:val="32"/>
-        </w:rPr>
-        <w:t>lejandro</w:t>
-      </w:r>
-      <w:r>
-        <w:rPr>
-          <w:rFonts w:asciiTheme="minorHAnsi" w:eastAsia="Calibri" w:hAnsiTheme="minorHAnsi" w:cs="Calibri"/>
-          <w:b/>
-          <w:bCs/>
-          <w:sz w:val="32"/>
-          <w:szCs w:val="32"/>
-        </w:rPr>
-        <w:t xml:space="preserve"> Duque</w:t>
-      </w:r>
     </w:p>
     <w:p>
       <w:pPr>
-        <w:spacing w:line="28" w:lineRule="exact"/>
-        <w:rPr>
-          <w:rFonts w:asciiTheme="minorHAnsi" w:hAnsiTheme="minorHAnsi"/>
-          <w:sz w:val="24"/>
-          <w:szCs w:val="24"/>
-        </w:rPr>
-      </w:pPr>
+        <w:spacing w:line="239" w:lineRule="auto"/>
+        <w:ind w:left="3840"/>
+        <w:rPr>
+          <w:rFonts w:asciiTheme="minorHAnsi" w:hAnsiTheme="minorHAnsi"/>
+        </w:rPr>
+      </w:pPr>
+      <w:r>
+        <w:rPr>
+          <w:rFonts w:asciiTheme="minorHAnsi" w:eastAsia="Calibri" w:hAnsiTheme="minorHAnsi" w:cs="Calibri"/>
+        </w:rPr>
+        <w:t>A: 6 Arthur Street, Binghamton, NY 1</w:t>
+      </w:r>
+      <w:r>
+        <w:rPr>
+          <w:rFonts w:asciiTheme="minorHAnsi" w:eastAsia="Calibri" w:hAnsiTheme="minorHAnsi" w:cs="Calibri"/>
+        </w:rPr>
+        <w:t>3905</w:t>
+      </w:r>
     </w:p>
     <w:p>
       <w:pPr>
         <w:spacing w:line="239" w:lineRule="auto"/>
         <w:jc w:val="center"/>
         <w:rPr>
-          <w:rFonts w:asciiTheme="minorHAnsi" w:eastAsia="Calibri" w:hAnsiTheme="minorHAnsi" w:cs="Calibri"/>
-        </w:rPr>
-      </w:pPr>
-      <w:r>
-        <w:rPr>
-          <w:rFonts w:asciiTheme="minorHAnsi" w:eastAsia="Calibri" w:hAnsiTheme="minorHAnsi" w:cs="Calibri"/>
-        </w:rPr>
-        <w:t>E</w:t>
-      </w:r>
-      <w:r>
-        <w:rPr>
-          <w:rFonts w:asciiTheme="minorHAnsi" w:eastAsia="Calibri" w:hAnsiTheme="minorHAnsi" w:cs="Calibri"/>
-        </w:rPr>
-        <w:t>mail</w:t>
-      </w:r>
-      <w:r>
-        <w:rPr>
-          <w:rFonts w:asciiTheme="minorHAnsi" w:eastAsia="Calibri" w:hAnsiTheme="minorHAnsi" w:cs="Calibri"/>
-        </w:rPr>
-        <w:t>:</w:t>
-      </w:r>
-      <w:r>
-        <w:rPr>
-          <w:rFonts w:ascii="Helvetica" w:hAnsi="Helvetica" w:cs="Helvetica"/>
-          <w:color w:val="5F6368"/>
-          <w:sz w:val="21"/>
-          <w:szCs w:val="21"/>
-          <w:shd w:val="clear" w:color="auto" w:fill="FFFFFF"/>
-        </w:rPr>
-        <w:t xml:space="preserve"> </w:t>
-      </w:r>
-      <w:hyperlink r:id="rId6" w:history="1">
+          <w:rStyle w:val="Hyperlink"/>
+          <w:rFonts w:ascii="Calibri" w:eastAsia="Calibri" w:hAnsi="Calibri" w:cs="Calibri"/>
+          <w:color w:val="auto"/>
+          <w:u w:val="none"/>
+        </w:rPr>
+      </w:pPr>
+      <w:r>
+        <w:rPr>
+          <w:rFonts w:asciiTheme="minorHAnsi" w:eastAsia="Calibri" w:hAnsiTheme="minorHAnsi" w:cs="Calibri"/>
+        </w:rPr>
+        <w:t xml:space="preserve">P: (845) 803-6402| E: </w:t>
+      </w:r>
+      <w:hyperlink r:id="rId7" w:history="1">
         <w:r>
           <w:rPr>
             <w:rStyle w:val="Hyperlink"/>
-            <w:rFonts w:ascii="Helvetica" w:hAnsi="Helvetica" w:cs="Helvetica"/>
-            <w:sz w:val="21"/>
-            <w:szCs w:val="21"/>
-            <w:shd w:val="clear" w:color="auto" w:fill="FFFFFF"/>
+            <w:rFonts w:asciiTheme="minorHAnsi" w:eastAsia="Calibri" w:hAnsiTheme="minorHAnsi" w:cs="Calibri"/>
           </w:rPr>
-          <w:t>joseduquesoftware@gmail.com</w:t>
+          <w:t>jaduke16@gmail.com</w:t>
+        </w:r>
+      </w:hyperlink>
+      <w:r>
+        <w:rPr>
+          <w:rFonts w:asciiTheme="minorHAnsi" w:eastAsia="Calibri" w:hAnsiTheme="minorHAnsi" w:cs="Calibri"/>
+        </w:rPr>
+        <w:t xml:space="preserve"> </w:t>
+      </w:r>
+      <w:r>
+        <w:rPr>
+          <w:rFonts w:asciiTheme="minorHAnsi" w:eastAsia="Calibri" w:hAnsiTheme="minorHAnsi" w:cs="Calibri"/>
+        </w:rPr>
+        <w:t xml:space="preserve">| Website: </w:t>
+      </w:r>
+      <w:hyperlink r:id="rId8" w:history="1">
+        <w:r>
+          <w:rPr>
+            <w:rStyle w:val="Hyperlink"/>
+            <w:rFonts w:asciiTheme="minorHAnsi" w:eastAsia="Calibri" w:hAnsiTheme="minorHAnsi" w:cstheme="minorHAnsi"/>
+          </w:rPr>
+          <w:t>joseduque.io</w:t>
         </w:r>
       </w:hyperlink>
     </w:p>
     <w:p>
       <w:pPr>
-        <w:spacing w:line="20" w:lineRule="exact"/>
-        <w:rPr>
-          <w:rFonts w:asciiTheme="minorHAnsi" w:hAnsiTheme="minorHAnsi"/>
-          <w:sz w:val="24"/>
-          <w:szCs w:val="24"/>
+        <w:spacing w:line="239" w:lineRule="auto"/>
+        <w:ind w:left="3620"/>
+        <w:rPr>
+          <w:rFonts w:asciiTheme="minorHAnsi" w:eastAsia="Calibri" w:hAnsiTheme="minorHAnsi" w:cs="Calibri"/>
+          <w:sz w:val="8"/>
         </w:rPr>
       </w:pPr>
     </w:p>
     <w:p>
       <w:pPr>
-        <w:spacing w:line="20" w:lineRule="exact"/>
-        <w:rPr>
-          <w:rFonts w:asciiTheme="minorHAnsi" w:hAnsiTheme="minorHAnsi"/>
-          <w:sz w:val="24"/>
-          <w:szCs w:val="24"/>
-        </w:rPr>
-      </w:pPr>
-    </w:p>
-    <w:p>
-      <w:pPr>
         <w:spacing w:line="239" w:lineRule="auto"/>
         <w:rPr>
           <w:rFonts w:asciiTheme="minorHAnsi" w:hAnsiTheme="minorHAnsi"/>
-          <w:sz w:val="20"/>
-          <w:szCs w:val="20"/>
-        </w:rPr>
-      </w:pPr>
-      <w:r>
-        <w:rPr>
-          <w:rFonts w:asciiTheme="minorHAnsi" w:eastAsia="Calibri" w:hAnsiTheme="minorHAnsi" w:cs="Calibri"/>
-          <w:b/>
-          <w:bCs/>
-        </w:rPr>
-        <w:t>Education:</w:t>
-      </w:r>
-    </w:p>
-    <w:p>
-      <w:pPr>
-        <w:jc w:val="both"/>
-        <w:rPr>
-          <w:rFonts w:asciiTheme="minorHAnsi" w:eastAsia="Calibri" w:hAnsiTheme="minorHAnsi" w:cs="Calibri"/>
-          <w:b/>
-          <w:bCs/>
           <w:sz w:val="20"/>
           <w:szCs w:val="20"/>
         </w:rPr>
@@ -185,16 +309,16 @@
         <mc:AlternateContent>
           <mc:Choice Requires="wps">
             <w:drawing>
-              <wp:anchor distT="0" distB="0" distL="114300" distR="114300" simplePos="0" relativeHeight="251659264" behindDoc="1" locked="0" layoutInCell="1" allowOverlap="1" wp14:anchorId="678F4749" wp14:editId="7EAEB5F3">
+              <wp:anchor distT="0" distB="0" distL="114300" distR="114300" simplePos="0" relativeHeight="251659264" behindDoc="1" locked="0" layoutInCell="1" allowOverlap="1" wp14:anchorId="678F4749" wp14:editId="130DE42C">
                 <wp:simplePos x="0" y="0"/>
                 <wp:positionH relativeFrom="column">
-                  <wp:posOffset>-19050</wp:posOffset>
+                  <wp:posOffset>-15240</wp:posOffset>
                 </wp:positionH>
                 <wp:positionV relativeFrom="paragraph">
-                  <wp:posOffset>3175</wp:posOffset>
+                  <wp:posOffset>165100</wp:posOffset>
                 </wp:positionV>
-                <wp:extent cx="6819900" cy="0"/>
-                <wp:effectExtent l="0" t="0" r="19050" b="19050"/>
+                <wp:extent cx="5768340" cy="7620"/>
+                <wp:effectExtent l="0" t="0" r="22860" b="30480"/>
                 <wp:wrapNone/>
                 <wp:docPr id="1" name="Straight Connector 1"/>
                 <wp:cNvGraphicFramePr/>
@@ -203,9 +327,9 @@
                     <wps:wsp>
                       <wps:cNvCnPr/>
                       <wps:spPr>
-                        <a:xfrm>
+                        <a:xfrm flipV="1">
                           <a:off x="0" y="0"/>
-                          <a:ext cx="6819900" cy="0"/>
+                          <a:ext cx="5768340" cy="7620"/>
                         </a:xfrm>
                         <a:prstGeom prst="line">
                           <a:avLst/>
@@ -237,12 +361,15 @@
                 <wp14:sizeRelH relativeFrom="margin">
                   <wp14:pctWidth>0</wp14:pctWidth>
                 </wp14:sizeRelH>
+                <wp14:sizeRelV relativeFrom="margin">
+                  <wp14:pctHeight>0</wp14:pctHeight>
+                </wp14:sizeRelV>
               </wp:anchor>
             </w:drawing>
           </mc:Choice>
-          <mc:Fallback xmlns:cx3="http://schemas.microsoft.com/office/drawing/2016/5/9/chartex" xmlns:cx4="http://schemas.microsoft.com/office/drawing/2016/5/10/chartex" xmlns:cx5="http://schemas.microsoft.com/office/drawing/2016/5/11/chartex" xmlns:cx6="http://schemas.microsoft.com/office/drawing/2016/5/12/chartex" xmlns:cx7="http://schemas.microsoft.com/office/drawing/2016/5/13/chartex" xmlns:cx8="http://schemas.microsoft.com/office/drawing/2016/5/14/chartex" xmlns:aink="http://schemas.microsoft.com/office/drawing/2016/ink" xmlns:am3d="http://schemas.microsoft.com/office/drawing/2017/model3d" xmlns:w16cex="http://schemas.microsoft.com/office/word/2018/wordml/cex" xmlns:w16cid="http://schemas.microsoft.com/office/word/2016/wordml/cid" xmlns:w16="http://schemas.microsoft.com/office/word/2018/wordml">
+          <mc:Fallback>
             <w:pict>
-              <v:line w14:anchorId="5039E177" id="Straight Connector 1" o:spid="_x0000_s1026" style="position:absolute;z-index:-251657216;visibility:visible;mso-wrap-style:square;mso-width-percent:0;mso-wrap-distance-left:9pt;mso-wrap-distance-top:0;mso-wrap-distance-right:9pt;mso-wrap-distance-bottom:0;mso-position-horizontal:absolute;mso-position-horizontal-relative:text;mso-position-vertical:absolute;mso-position-vertical-relative:text;mso-width-percent:0;mso-width-relative:margin" from="-1.5pt,.25pt" to="535.5pt,.25pt" o:gfxdata="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" strokecolor="black [3213]"/>
+              <v:line w14:anchorId="50B7243A" id="Straight Connector 1" o:spid="_x0000_s1026" style="position:absolute;flip:y;z-index:-251657216;visibility:visible;mso-wrap-style:square;mso-width-percent:0;mso-height-percent:0;mso-wrap-distance-left:9pt;mso-wrap-distance-top:0;mso-wrap-distance-right:9pt;mso-wrap-distance-bottom:0;mso-position-horizontal:absolute;mso-position-horizontal-relative:text;mso-position-vertical:absolute;mso-position-vertical-relative:text;mso-width-percent:0;mso-height-percent:0;mso-width-relative:margin;mso-height-relative:margin" from="-1.2pt,13pt" to="453pt,13.6pt" o:gfxdata="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" strokecolor="black [3213]"/>
             </w:pict>
           </mc:Fallback>
         </mc:AlternateContent>
@@ -252,10 +379,8 @@
           <w:rFonts w:asciiTheme="minorHAnsi" w:eastAsia="Calibri" w:hAnsiTheme="minorHAnsi" w:cs="Calibri"/>
           <w:b/>
           <w:bCs/>
-          <w:sz w:val="20"/>
-          <w:szCs w:val="20"/>
-        </w:rPr>
-        <w:t>Binghamton University, State University of New York, Watson School of Engineering</w:t>
+        </w:rPr>
+        <w:t>Education:</w:t>
       </w:r>
     </w:p>
     <w:p>
@@ -263,90 +388,21 @@
         <w:jc w:val="both"/>
         <w:rPr>
           <w:rFonts w:asciiTheme="minorHAnsi" w:eastAsia="Calibri" w:hAnsiTheme="minorHAnsi" w:cs="Calibri"/>
-          <w:sz w:val="20"/>
-          <w:szCs w:val="20"/>
-        </w:rPr>
-      </w:pPr>
-      <w:r>
-        <w:rPr>
-          <w:rFonts w:asciiTheme="minorHAnsi" w:eastAsia="Calibri" w:hAnsiTheme="minorHAnsi" w:cs="Calibri"/>
-          <w:sz w:val="20"/>
-          <w:szCs w:val="20"/>
-        </w:rPr>
-        <w:t>Masters of Science in Electrical and Computer Engineering</w:t>
-      </w:r>
-      <w:r>
-        <w:rPr>
-          <w:rFonts w:asciiTheme="minorHAnsi" w:eastAsia="Calibri" w:hAnsiTheme="minorHAnsi" w:cs="Calibri"/>
-          <w:sz w:val="20"/>
-          <w:szCs w:val="20"/>
-        </w:rPr>
-        <w:tab/>
-      </w:r>
-      <w:r>
-        <w:rPr>
-          <w:rFonts w:asciiTheme="minorHAnsi" w:eastAsia="Calibri" w:hAnsiTheme="minorHAnsi" w:cs="Calibri"/>
-          <w:sz w:val="20"/>
-          <w:szCs w:val="20"/>
-        </w:rPr>
-        <w:tab/>
-      </w:r>
-      <w:r>
-        <w:rPr>
-          <w:rFonts w:asciiTheme="minorHAnsi" w:eastAsia="Calibri" w:hAnsiTheme="minorHAnsi" w:cs="Calibri"/>
-          <w:sz w:val="20"/>
-          <w:szCs w:val="20"/>
-        </w:rPr>
-        <w:tab/>
-      </w:r>
-      <w:r>
-        <w:rPr>
-          <w:rFonts w:asciiTheme="minorHAnsi" w:eastAsia="Calibri" w:hAnsiTheme="minorHAnsi" w:cs="Calibri"/>
-          <w:sz w:val="20"/>
-          <w:szCs w:val="20"/>
-        </w:rPr>
-        <w:tab/>
-      </w:r>
-      <w:r>
-        <w:rPr>
-          <w:rFonts w:asciiTheme="minorHAnsi" w:eastAsia="Calibri" w:hAnsiTheme="minorHAnsi" w:cs="Calibri"/>
-          <w:sz w:val="20"/>
-          <w:szCs w:val="20"/>
-        </w:rPr>
-        <w:tab/>
-      </w:r>
-      <w:r>
-        <w:rPr>
-          <w:rFonts w:asciiTheme="minorHAnsi" w:eastAsia="Calibri" w:hAnsiTheme="minorHAnsi" w:cs="Calibri"/>
-          <w:sz w:val="20"/>
-          <w:szCs w:val="20"/>
-        </w:rPr>
-        <w:tab/>
-      </w:r>
-      <w:r>
-        <w:rPr>
-          <w:rFonts w:asciiTheme="minorHAnsi" w:eastAsia="Calibri" w:hAnsiTheme="minorHAnsi" w:cs="Calibri"/>
-          <w:sz w:val="20"/>
-          <w:szCs w:val="20"/>
-        </w:rPr>
-        <w:tab/>
-        <w:t xml:space="preserve">          </w:t>
-      </w:r>
-      <w:r>
-        <w:rPr>
-          <w:rFonts w:asciiTheme="minorHAnsi" w:eastAsia="Calibri" w:hAnsiTheme="minorHAnsi" w:cs="Calibri"/>
-          <w:sz w:val="20"/>
-          <w:szCs w:val="20"/>
-        </w:rPr>
-        <w:t xml:space="preserve">  </w:t>
-      </w:r>
-      <w:r>
-        <w:rPr>
-          <w:rFonts w:asciiTheme="minorHAnsi" w:eastAsia="Calibri" w:hAnsiTheme="minorHAnsi" w:cs="Calibri"/>
-          <w:sz w:val="20"/>
-          <w:szCs w:val="20"/>
-        </w:rPr>
-        <w:t>May 2016</w:t>
+          <w:b/>
+          <w:bCs/>
+          <w:sz w:val="20"/>
+          <w:szCs w:val="20"/>
+        </w:rPr>
+      </w:pPr>
+      <w:r>
+        <w:rPr>
+          <w:rFonts w:asciiTheme="minorHAnsi" w:eastAsia="Calibri" w:hAnsiTheme="minorHAnsi" w:cs="Calibri"/>
+          <w:b/>
+          <w:bCs/>
+          <w:sz w:val="20"/>
+          <w:szCs w:val="20"/>
+        </w:rPr>
+        <w:t>Binghamton University, State University of New York, Watson School of Engineering</w:t>
       </w:r>
     </w:p>
     <w:p>
@@ -364,81 +420,31 @@
           <w:sz w:val="20"/>
           <w:szCs w:val="20"/>
         </w:rPr>
-        <w:t>Bachelor of Science in Computer Engineering</w:t>
-      </w:r>
-      <w:r>
-        <w:rPr>
-          <w:rFonts w:asciiTheme="minorHAnsi" w:eastAsia="Calibri" w:hAnsiTheme="minorHAnsi" w:cs="Calibri"/>
-          <w:sz w:val="20"/>
-          <w:szCs w:val="20"/>
-        </w:rPr>
-        <w:tab/>
-      </w:r>
-      <w:r>
-        <w:rPr>
-          <w:rFonts w:asciiTheme="minorHAnsi" w:eastAsia="Calibri" w:hAnsiTheme="minorHAnsi" w:cs="Calibri"/>
-          <w:sz w:val="20"/>
-          <w:szCs w:val="20"/>
-        </w:rPr>
-        <w:tab/>
-      </w:r>
-      <w:r>
-        <w:rPr>
-          <w:rFonts w:asciiTheme="minorHAnsi" w:eastAsia="Calibri" w:hAnsiTheme="minorHAnsi" w:cs="Calibri"/>
-          <w:sz w:val="20"/>
-          <w:szCs w:val="20"/>
-        </w:rPr>
-        <w:tab/>
-      </w:r>
-      <w:r>
-        <w:rPr>
-          <w:rFonts w:asciiTheme="minorHAnsi" w:eastAsia="Calibri" w:hAnsiTheme="minorHAnsi" w:cs="Calibri"/>
-          <w:sz w:val="20"/>
-          <w:szCs w:val="20"/>
-        </w:rPr>
-        <w:tab/>
-      </w:r>
-      <w:r>
-        <w:rPr>
-          <w:rFonts w:asciiTheme="minorHAnsi" w:eastAsia="Calibri" w:hAnsiTheme="minorHAnsi" w:cs="Calibri"/>
-          <w:sz w:val="20"/>
-          <w:szCs w:val="20"/>
-        </w:rPr>
-        <w:tab/>
-      </w:r>
-      <w:r>
-        <w:rPr>
-          <w:rFonts w:asciiTheme="minorHAnsi" w:eastAsia="Calibri" w:hAnsiTheme="minorHAnsi" w:cs="Calibri"/>
-          <w:sz w:val="20"/>
-          <w:szCs w:val="20"/>
-        </w:rPr>
-        <w:tab/>
-        <w:t xml:space="preserve">             </w:t>
-      </w:r>
-      <w:r>
-        <w:rPr>
-          <w:rFonts w:asciiTheme="minorHAnsi" w:eastAsia="Calibri" w:hAnsiTheme="minorHAnsi" w:cs="Calibri"/>
-          <w:sz w:val="20"/>
-          <w:szCs w:val="20"/>
-        </w:rPr>
-        <w:tab/>
-      </w:r>
-      <w:r>
-        <w:rPr>
-          <w:rFonts w:asciiTheme="minorHAnsi" w:eastAsia="Calibri" w:hAnsiTheme="minorHAnsi" w:cs="Calibri"/>
-          <w:sz w:val="20"/>
-          <w:szCs w:val="20"/>
-        </w:rPr>
-        <w:tab/>
-        <w:t xml:space="preserve">            </w:t>
-      </w:r>
-      <w:r>
-        <w:rPr>
-          <w:rFonts w:asciiTheme="minorHAnsi" w:eastAsia="Calibri" w:hAnsiTheme="minorHAnsi" w:cs="Calibri"/>
-          <w:sz w:val="20"/>
-          <w:szCs w:val="20"/>
-        </w:rPr>
-        <w:t>May 2015</w:t>
+        <w:t xml:space="preserve">Masters of Science in Electrical and Computer </w:t>
+      </w:r>
+      <w:r>
+        <w:rPr>
+          <w:rFonts w:asciiTheme="minorHAnsi" w:eastAsia="Calibri" w:hAnsiTheme="minorHAnsi" w:cs="Calibri"/>
+          <w:sz w:val="20"/>
+          <w:szCs w:val="20"/>
+        </w:rPr>
+        <w:t xml:space="preserve">Engineering    </w:t>
+      </w:r>
+      <w:r>
+        <w:rPr>
+          <w:rFonts w:asciiTheme="minorHAnsi" w:eastAsia="Calibri" w:hAnsiTheme="minorHAnsi" w:cs="Calibri"/>
+          <w:sz w:val="20"/>
+          <w:szCs w:val="20"/>
+        </w:rPr>
+        <w:t xml:space="preserve">                                                                  </w:t>
+      </w:r>
+      <w:r>
+        <w:rPr>
+          <w:rFonts w:asciiTheme="minorHAnsi" w:eastAsia="Calibri" w:hAnsiTheme="minorHAnsi" w:cs="Calibri"/>
+          <w:sz w:val="20"/>
+          <w:szCs w:val="20"/>
+        </w:rPr>
+        <w:t>May 2016</w:t>
       </w:r>
     </w:p>
     <w:p>
@@ -446,7 +452,57 @@
         <w:jc w:val="both"/>
         <w:rPr>
           <w:rFonts w:asciiTheme="minorHAnsi" w:eastAsia="Calibri" w:hAnsiTheme="minorHAnsi" w:cs="Calibri"/>
-          <w:w w:val="99"/>
+          <w:sz w:val="20"/>
+          <w:szCs w:val="20"/>
+        </w:rPr>
+      </w:pPr>
+      <w:r>
+        <w:rPr>
+          <w:rFonts w:asciiTheme="minorHAnsi" w:eastAsia="Calibri" w:hAnsiTheme="minorHAnsi" w:cs="Calibri"/>
+          <w:sz w:val="20"/>
+          <w:szCs w:val="20"/>
+        </w:rPr>
+        <w:t>Bachelor of S</w:t>
+      </w:r>
+      <w:r>
+        <w:rPr>
+          <w:rFonts w:asciiTheme="minorHAnsi" w:eastAsia="Calibri" w:hAnsiTheme="minorHAnsi" w:cs="Calibri"/>
+          <w:sz w:val="20"/>
+          <w:szCs w:val="20"/>
+        </w:rPr>
+        <w:t>cience in Com</w:t>
+      </w:r>
+      <w:r>
+        <w:rPr>
+          <w:rFonts w:asciiTheme="minorHAnsi" w:eastAsia="Calibri" w:hAnsiTheme="minorHAnsi" w:cs="Calibri"/>
+          <w:sz w:val="20"/>
+          <w:szCs w:val="20"/>
+        </w:rPr>
+        <w:t>puter Engineering</w:t>
+      </w:r>
+      <w:r>
+        <w:rPr>
+          <w:rFonts w:asciiTheme="minorHAnsi" w:eastAsia="Calibri" w:hAnsiTheme="minorHAnsi" w:cs="Calibri"/>
+          <w:sz w:val="20"/>
+          <w:szCs w:val="20"/>
+        </w:rPr>
+        <w:tab/>
+        <w:t xml:space="preserve">                                                                               </w:t>
+      </w:r>
+      <w:r>
+        <w:rPr>
+          <w:rFonts w:asciiTheme="minorHAnsi" w:eastAsia="Calibri" w:hAnsiTheme="minorHAnsi" w:cs="Calibri"/>
+          <w:sz w:val="20"/>
+          <w:szCs w:val="20"/>
+        </w:rPr>
+        <w:t>May 2015</w:t>
+      </w:r>
+    </w:p>
+    <w:p>
+      <w:pPr>
+        <w:jc w:val="both"/>
+        <w:rPr>
+          <w:rFonts w:asciiTheme="minorHAnsi" w:eastAsia="Calibri" w:hAnsiTheme="minorHAnsi" w:cs="Calibri"/>
           <w:sz w:val="20"/>
           <w:szCs w:val="20"/>
         </w:rPr>
@@ -513,7 +569,39 @@
           <w:sz w:val="20"/>
           <w:szCs w:val="20"/>
         </w:rPr>
-        <w:t xml:space="preserve">/4.0                      </w:t>
+        <w:t xml:space="preserve">/4.0      </w:t>
+      </w:r>
+      <w:r>
+        <w:rPr>
+          <w:rFonts w:asciiTheme="minorHAnsi" w:eastAsia="Calibri" w:hAnsiTheme="minorHAnsi" w:cs="Calibri"/>
+          <w:sz w:val="20"/>
+          <w:szCs w:val="20"/>
+        </w:rPr>
+        <w:t xml:space="preserve">   </w:t>
+      </w:r>
+      <w:r>
+        <w:rPr>
+          <w:rFonts w:asciiTheme="minorHAnsi" w:eastAsia="Calibri" w:hAnsiTheme="minorHAnsi" w:cs="Calibri"/>
+          <w:sz w:val="20"/>
+          <w:szCs w:val="20"/>
+        </w:rPr>
+        <w:t xml:space="preserve">    </w:t>
+      </w:r>
+      <w:r>
+        <w:rPr>
+          <w:rFonts w:asciiTheme="minorHAnsi" w:eastAsia="Calibri" w:hAnsiTheme="minorHAnsi" w:cs="Calibri"/>
+          <w:sz w:val="20"/>
+          <w:szCs w:val="20"/>
+        </w:rPr>
+        <w:t xml:space="preserve"> </w:t>
+      </w:r>
+      <w:r>
+        <w:rPr>
+          <w:rFonts w:asciiTheme="minorHAnsi" w:eastAsia="Calibri" w:hAnsiTheme="minorHAnsi" w:cs="Calibri"/>
+          <w:sz w:val="20"/>
+          <w:szCs w:val="20"/>
+        </w:rPr>
+        <w:t xml:space="preserve">          </w:t>
       </w:r>
       <w:proofErr w:type="spellStart"/>
       <w:r>
@@ -568,7 +656,7 @@
         <mc:AlternateContent>
           <mc:Choice Requires="wps">
             <w:drawing>
-              <wp:anchor distT="0" distB="0" distL="114300" distR="114300" simplePos="0" relativeHeight="251661312" behindDoc="1" locked="0" layoutInCell="1" allowOverlap="1" wp14:anchorId="0F8723D7" wp14:editId="4E76AC9F">
+              <wp:anchor distT="0" distB="0" distL="114300" distR="114300" simplePos="0" relativeHeight="251661312" behindDoc="1" locked="0" layoutInCell="1" allowOverlap="1" wp14:anchorId="0F8723D7" wp14:editId="7110EADF">
                 <wp:simplePos x="0" y="0"/>
                 <wp:positionH relativeFrom="column">
                   <wp:posOffset>-19050</wp:posOffset>
@@ -623,9 +711,9 @@
               </wp:anchor>
             </w:drawing>
           </mc:Choice>
-          <mc:Fallback xmlns:cx3="http://schemas.microsoft.com/office/drawing/2016/5/9/chartex" xmlns:cx4="http://schemas.microsoft.com/office/drawing/2016/5/10/chartex" xmlns:cx5="http://schemas.microsoft.com/office/drawing/2016/5/11/chartex" xmlns:cx6="http://schemas.microsoft.com/office/drawing/2016/5/12/chartex" xmlns:cx7="http://schemas.microsoft.com/office/drawing/2016/5/13/chartex" xmlns:cx8="http://schemas.microsoft.com/office/drawing/2016/5/14/chartex" xmlns:aink="http://schemas.microsoft.com/office/drawing/2016/ink" xmlns:am3d="http://schemas.microsoft.com/office/drawing/2017/model3d" xmlns:w16cex="http://schemas.microsoft.com/office/word/2018/wordml/cex" xmlns:w16cid="http://schemas.microsoft.com/office/word/2016/wordml/cid" xmlns:w16="http://schemas.microsoft.com/office/word/2018/wordml">
+          <mc:Fallback>
             <w:pict>
-              <v:line w14:anchorId="4C8B8B47" id="Straight Connector 3" o:spid="_x0000_s1026" style="position:absolute;z-index:-251655168;visibility:visible;mso-wrap-style:square;mso-width-percent:0;mso-wrap-distance-left:9pt;mso-wrap-distance-top:0;mso-wrap-distance-right:9pt;mso-wrap-distance-bottom:0;mso-position-horizontal:absolute;mso-position-horizontal-relative:text;mso-position-vertical:absolute;mso-position-vertical-relative:text;mso-width-percent:0;mso-width-relative:margin" from="-1.5pt,12.15pt" to="535.5pt,12.15pt" o:gfxdata="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" strokecolor="black [3213]"/>
+              <v:line w14:anchorId="326F4E92" id="Straight Connector 3" o:spid="_x0000_s1026" style="position:absolute;z-index:-251655168;visibility:visible;mso-wrap-style:square;mso-width-percent:0;mso-wrap-distance-left:9pt;mso-wrap-distance-top:0;mso-wrap-distance-right:9pt;mso-wrap-distance-bottom:0;mso-position-horizontal:absolute;mso-position-horizontal-relative:text;mso-position-vertical:absolute;mso-position-vertical-relative:text;mso-width-percent:0;mso-width-relative:margin" from="-1.5pt,12.15pt" to="535.5pt,12.15pt" o:gfxdata="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" strokecolor="black [3213]"/>
             </w:pict>
           </mc:Fallback>
         </mc:AlternateContent>
@@ -682,15 +770,45 @@
           <w:rFonts w:asciiTheme="minorHAnsi" w:hAnsiTheme="minorHAnsi"/>
           <w:sz w:val="20"/>
         </w:rPr>
-        <w:t xml:space="preserve"> </w:t>
-      </w:r>
+        <w:t xml:space="preserve">                         </w:t>
+      </w:r>
+      <w:r>
+        <w:rPr>
+          <w:rFonts w:asciiTheme="minorHAnsi" w:hAnsiTheme="minorHAnsi"/>
+          <w:sz w:val="2"/>
+        </w:rPr>
+        <w:t xml:space="preserve">     </w:t>
+      </w:r>
+      <w:r>
+        <w:rPr>
+          <w:rFonts w:asciiTheme="minorHAnsi" w:hAnsiTheme="minorHAnsi"/>
+          <w:sz w:val="20"/>
+        </w:rPr>
+        <w:t xml:space="preserve">|       </w:t>
+      </w:r>
+      <w:r>
+        <w:rPr>
+          <w:rFonts w:asciiTheme="minorHAnsi" w:hAnsiTheme="minorHAnsi"/>
+          <w:b/>
+          <w:sz w:val="20"/>
+        </w:rPr>
+        <w:t>Other:</w:t>
+      </w:r>
+      <w:r>
+        <w:rPr>
+          <w:rFonts w:asciiTheme="minorHAnsi" w:hAnsiTheme="minorHAnsi"/>
+          <w:sz w:val="20"/>
+        </w:rPr>
+        <w:t xml:space="preserve"> AWS Elastic Beanstalk, AWS Amplify, AWS S3</w:t>
+      </w:r>
+      <w:bookmarkStart w:id="1" w:name="_GoBack"/>
+      <w:bookmarkEnd w:id="1"/>
     </w:p>
     <w:p>
       <w:pPr>
         <w:jc w:val="both"/>
         <w:rPr>
           <w:rFonts w:asciiTheme="minorHAnsi" w:hAnsiTheme="minorHAnsi"/>
-          <w:bCs/>
           <w:sz w:val="20"/>
         </w:rPr>
       </w:pPr>
@@ -708,7 +826,23 @@
           <w:bCs/>
           <w:sz w:val="20"/>
         </w:rPr>
-        <w:t>React, Bootstrap</w:t>
+        <w:t xml:space="preserve">React, </w:t>
+      </w:r>
+      <w:r>
+        <w:rPr>
+          <w:rFonts w:asciiTheme="minorHAnsi" w:hAnsiTheme="minorHAnsi"/>
+          <w:bCs/>
+          <w:sz w:val="20"/>
+        </w:rPr>
+        <w:t xml:space="preserve">Redux, </w:t>
+      </w:r>
+      <w:r>
+        <w:rPr>
+          <w:rFonts w:asciiTheme="minorHAnsi" w:hAnsiTheme="minorHAnsi"/>
+          <w:bCs/>
+          <w:sz w:val="20"/>
+        </w:rPr>
+        <w:t>Bootstrap</w:t>
       </w:r>
       <w:r>
         <w:rPr>
@@ -732,16 +866,46 @@
         </w:rPr>
         <w:t>S</w:t>
       </w:r>
-    </w:p>
-    <w:p>
-      <w:pPr>
-        <w:jc w:val="both"/>
-        <w:rPr>
-          <w:rFonts w:asciiTheme="minorHAnsi" w:hAnsiTheme="minorHAnsi"/>
-          <w:bCs/>
-          <w:sz w:val="20"/>
-        </w:rPr>
-      </w:pPr>
+      <w:r>
+        <w:rPr>
+          <w:rFonts w:asciiTheme="minorHAnsi" w:hAnsiTheme="minorHAnsi"/>
+          <w:bCs/>
+          <w:sz w:val="20"/>
+        </w:rPr>
+        <w:t xml:space="preserve"> </w:t>
+      </w:r>
+      <w:r>
+        <w:rPr>
+          <w:rFonts w:asciiTheme="minorHAnsi" w:hAnsiTheme="minorHAnsi"/>
+          <w:bCs/>
+          <w:sz w:val="20"/>
+        </w:rPr>
+        <w:t xml:space="preserve"> </w:t>
+      </w:r>
+      <w:r>
+        <w:rPr>
+          <w:rFonts w:asciiTheme="minorHAnsi" w:hAnsiTheme="minorHAnsi"/>
+          <w:bCs/>
+          <w:sz w:val="20"/>
+        </w:rPr>
+        <w:t xml:space="preserve">    |  </w:t>
+      </w:r>
+      <w:r>
+        <w:rPr>
+          <w:rFonts w:asciiTheme="minorHAnsi" w:hAnsiTheme="minorHAnsi"/>
+          <w:bCs/>
+          <w:sz w:val="20"/>
+        </w:rPr>
+        <w:t xml:space="preserve">   </w:t>
+      </w:r>
+      <w:r>
+        <w:rPr>
+          <w:rFonts w:asciiTheme="minorHAnsi" w:hAnsiTheme="minorHAnsi"/>
+          <w:bCs/>
+          <w:sz w:val="20"/>
+        </w:rPr>
+        <w:t xml:space="preserve"> </w:t>
+      </w:r>
       <w:r>
         <w:rPr>
           <w:rFonts w:asciiTheme="minorHAnsi" w:hAnsiTheme="minorHAnsi"/>
@@ -862,7 +1026,7 @@
               </wp:anchor>
             </w:drawing>
           </mc:Choice>
-          <mc:Fallback xmlns:cx3="http://schemas.microsoft.com/office/drawing/2016/5/9/chartex" xmlns:cx4="http://schemas.microsoft.com/office/drawing/2016/5/10/chartex" xmlns:cx5="http://schemas.microsoft.com/office/drawing/2016/5/11/chartex" xmlns:cx6="http://schemas.microsoft.com/office/drawing/2016/5/12/chartex" xmlns:cx7="http://schemas.microsoft.com/office/drawing/2016/5/13/chartex" xmlns:cx8="http://schemas.microsoft.com/office/drawing/2016/5/14/chartex" xmlns:aink="http://schemas.microsoft.com/office/drawing/2016/ink" xmlns:am3d="http://schemas.microsoft.com/office/drawing/2017/model3d" xmlns:w16cex="http://schemas.microsoft.com/office/word/2018/wordml/cex" xmlns:w16cid="http://schemas.microsoft.com/office/word/2016/wordml/cid" xmlns:w16="http://schemas.microsoft.com/office/word/2018/wordml">
+          <mc:Fallback xmlns:w16="http://schemas.microsoft.com/office/word/2018/wordml" xmlns:w16cid="http://schemas.microsoft.com/office/word/2016/wordml/cid" xmlns:w16cex="http://schemas.microsoft.com/office/word/2018/wordml/cex" xmlns:am3d="http://schemas.microsoft.com/office/drawing/2017/model3d" xmlns:aink="http://schemas.microsoft.com/office/drawing/2016/ink" xmlns:cx8="http://schemas.microsoft.com/office/drawing/2016/5/14/chartex" xmlns:cx7="http://schemas.microsoft.com/office/drawing/2016/5/13/chartex" xmlns:cx6="http://schemas.microsoft.com/office/drawing/2016/5/12/chartex" xmlns:cx5="http://schemas.microsoft.com/office/drawing/2016/5/11/chartex" xmlns:cx4="http://schemas.microsoft.com/office/drawing/2016/5/10/chartex" xmlns:cx3="http://schemas.microsoft.com/office/drawing/2016/5/9/chartex">
             <w:pict>
               <v:line w14:anchorId="6D37FFD4" id="Straight Connector 2" o:spid="_x0000_s1026" style="position:absolute;z-index:-251649024;visibility:visible;mso-wrap-style:square;mso-width-percent:0;mso-wrap-distance-left:9pt;mso-wrap-distance-top:0;mso-wrap-distance-right:9pt;mso-wrap-distance-bottom:0;mso-position-horizontal:absolute;mso-position-horizontal-relative:text;mso-position-vertical:absolute;mso-position-vertical-relative:text;mso-width-percent:0;mso-width-relative:margin" from="-1.5pt,13.35pt" to="535.5pt,13.35pt" o:gfxdata="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" strokecolor="black [3213]"/>
             </w:pict>
@@ -1084,7 +1248,7 @@
           <w:rFonts w:asciiTheme="minorHAnsi" w:hAnsiTheme="minorHAnsi"/>
           <w:sz w:val="20"/>
         </w:rPr>
-        <w:t xml:space="preserve">anagement of proposal </w:t>
+        <w:t xml:space="preserve">anagement of </w:t>
       </w:r>
       <w:r>
         <w:rPr>
@@ -1098,7 +1262,14 @@
           <w:rFonts w:asciiTheme="minorHAnsi" w:hAnsiTheme="minorHAnsi"/>
           <w:sz w:val="20"/>
         </w:rPr>
-        <w:t xml:space="preserve">echnical and </w:t>
+        <w:t xml:space="preserve">echnical </w:t>
+      </w:r>
+      <w:r>
+        <w:rPr>
+          <w:rFonts w:asciiTheme="minorHAnsi" w:hAnsiTheme="minorHAnsi"/>
+          <w:sz w:val="20"/>
+        </w:rPr>
+        <w:t xml:space="preserve">proposal and </w:t>
       </w:r>
       <w:r>
         <w:rPr>
@@ -1148,83 +1319,6 @@
           <w:sz w:val="20"/>
         </w:rPr>
         <w:t>inding resource staffing with management and providing leadership to the bid team</w:t>
-      </w:r>
-      <w:r>
-        <w:rPr>
-          <w:rFonts w:asciiTheme="minorHAnsi" w:hAnsiTheme="minorHAnsi"/>
-          <w:sz w:val="20"/>
-        </w:rPr>
-        <w:t>, c</w:t>
-      </w:r>
-      <w:r>
-        <w:rPr>
-          <w:rFonts w:asciiTheme="minorHAnsi" w:hAnsiTheme="minorHAnsi"/>
-          <w:sz w:val="20"/>
-        </w:rPr>
-        <w:t xml:space="preserve">losing </w:t>
-      </w:r>
-      <w:r>
-        <w:rPr>
-          <w:rFonts w:asciiTheme="minorHAnsi" w:hAnsiTheme="minorHAnsi"/>
-          <w:sz w:val="20"/>
-        </w:rPr>
-        <w:t>k</w:t>
-      </w:r>
-      <w:r>
-        <w:rPr>
-          <w:rFonts w:asciiTheme="minorHAnsi" w:hAnsiTheme="minorHAnsi"/>
-          <w:sz w:val="20"/>
-        </w:rPr>
-        <w:t xml:space="preserve">nowledge </w:t>
-      </w:r>
-      <w:r>
-        <w:rPr>
-          <w:rFonts w:asciiTheme="minorHAnsi" w:hAnsiTheme="minorHAnsi"/>
-          <w:sz w:val="20"/>
-        </w:rPr>
-        <w:t>g</w:t>
-      </w:r>
-      <w:r>
-        <w:rPr>
-          <w:rFonts w:asciiTheme="minorHAnsi" w:hAnsiTheme="minorHAnsi"/>
-          <w:sz w:val="20"/>
-        </w:rPr>
-        <w:t>aps</w:t>
-      </w:r>
-      <w:r>
-        <w:rPr>
-          <w:rFonts w:asciiTheme="minorHAnsi" w:hAnsiTheme="minorHAnsi"/>
-          <w:sz w:val="20"/>
-        </w:rPr>
-        <w:t>,</w:t>
-      </w:r>
-      <w:r>
-        <w:rPr>
-          <w:rFonts w:asciiTheme="minorHAnsi" w:hAnsiTheme="minorHAnsi"/>
-          <w:sz w:val="20"/>
-        </w:rPr>
-        <w:t xml:space="preserve"> </w:t>
-      </w:r>
-      <w:r>
-        <w:rPr>
-          <w:rFonts w:asciiTheme="minorHAnsi" w:hAnsiTheme="minorHAnsi"/>
-          <w:sz w:val="20"/>
-        </w:rPr>
-        <w:t>m</w:t>
-      </w:r>
-      <w:r>
-        <w:rPr>
-          <w:rFonts w:asciiTheme="minorHAnsi" w:hAnsiTheme="minorHAnsi"/>
-          <w:sz w:val="20"/>
-        </w:rPr>
-        <w:t>anaging and generating cost roll-ups for formal ROM submittals and FFP submittals</w:t>
-      </w:r>
-      <w:r>
-        <w:rPr>
-          <w:rFonts w:asciiTheme="minorHAnsi" w:hAnsiTheme="minorHAnsi"/>
-          <w:sz w:val="20"/>
-        </w:rPr>
-        <w:t>, and making technical presentations to managers and directors.</w:t>
       </w:r>
     </w:p>
     <w:p>
@@ -1245,56 +1339,14 @@
           <w:rFonts w:asciiTheme="minorHAnsi" w:hAnsiTheme="minorHAnsi"/>
           <w:sz w:val="20"/>
         </w:rPr>
-        <w:t>Develop</w:t>
-      </w:r>
-      <w:r>
-        <w:rPr>
-          <w:rFonts w:asciiTheme="minorHAnsi" w:hAnsiTheme="minorHAnsi"/>
-          <w:sz w:val="20"/>
-        </w:rPr>
-        <w:t>ed</w:t>
-      </w:r>
-      <w:r>
-        <w:rPr>
-          <w:rFonts w:asciiTheme="minorHAnsi" w:hAnsiTheme="minorHAnsi"/>
-          <w:sz w:val="20"/>
-        </w:rPr>
-        <w:t xml:space="preserve"> </w:t>
-      </w:r>
-      <w:r>
-        <w:rPr>
-          <w:rFonts w:asciiTheme="minorHAnsi" w:hAnsiTheme="minorHAnsi"/>
-          <w:sz w:val="20"/>
-        </w:rPr>
-        <w:t xml:space="preserve">Python tools </w:t>
-      </w:r>
-      <w:r>
-        <w:rPr>
-          <w:rFonts w:asciiTheme="minorHAnsi" w:hAnsiTheme="minorHAnsi"/>
-          <w:sz w:val="20"/>
-        </w:rPr>
-        <w:t>for</w:t>
-      </w:r>
-      <w:r>
-        <w:rPr>
-          <w:rFonts w:asciiTheme="minorHAnsi" w:hAnsiTheme="minorHAnsi"/>
-          <w:sz w:val="20"/>
-        </w:rPr>
-        <w:t xml:space="preserve"> Interface Control Document(ICD) data manipulation and for</w:t>
-      </w:r>
-      <w:r>
-        <w:rPr>
-          <w:rFonts w:asciiTheme="minorHAnsi" w:hAnsiTheme="minorHAnsi"/>
-          <w:sz w:val="20"/>
-        </w:rPr>
-        <w:t xml:space="preserve"> automated code generation</w:t>
-      </w:r>
-      <w:r>
-        <w:rPr>
-          <w:rFonts w:asciiTheme="minorHAnsi" w:hAnsiTheme="minorHAnsi"/>
-          <w:sz w:val="20"/>
-        </w:rPr>
-        <w:t xml:space="preserve"> using SQL Server, </w:t>
+        <w:t>Developed frontend/backend APIs for the BAE Systems proprietary Interface Control Document (ICD) tools for automated code generation and test verificat</w:t>
+      </w:r>
+      <w:r>
+        <w:rPr>
+          <w:rFonts w:asciiTheme="minorHAnsi" w:hAnsiTheme="minorHAnsi"/>
+          <w:sz w:val="20"/>
+        </w:rPr>
+        <w:t xml:space="preserve">ion using </w:t>
       </w:r>
       <w:proofErr w:type="spellStart"/>
       <w:r>
@@ -1302,7 +1354,7 @@
           <w:rFonts w:asciiTheme="minorHAnsi" w:hAnsiTheme="minorHAnsi"/>
           <w:sz w:val="20"/>
         </w:rPr>
-        <w:t>pyodbc</w:t>
+        <w:t>Javascript</w:t>
       </w:r>
       <w:proofErr w:type="spellEnd"/>
       <w:r>
@@ -1310,7 +1362,14 @@
           <w:rFonts w:asciiTheme="minorHAnsi" w:hAnsiTheme="minorHAnsi"/>
           <w:sz w:val="20"/>
         </w:rPr>
-        <w:t xml:space="preserve">, and several other python data processing libraries such as </w:t>
+        <w:t>/ SQL Server</w:t>
+      </w:r>
+      <w:r>
+        <w:rPr>
+          <w:rFonts w:asciiTheme="minorHAnsi" w:hAnsiTheme="minorHAnsi"/>
+          <w:sz w:val="20"/>
+        </w:rPr>
+        <w:t xml:space="preserve">/ </w:t>
       </w:r>
       <w:proofErr w:type="spellStart"/>
       <w:r>
@@ -1318,7 +1377,7 @@
           <w:rFonts w:asciiTheme="minorHAnsi" w:hAnsiTheme="minorHAnsi"/>
           <w:sz w:val="20"/>
         </w:rPr>
-        <w:t>pdfminer</w:t>
+        <w:t>NodeJs</w:t>
       </w:r>
       <w:proofErr w:type="spellEnd"/>
       <w:r>
@@ -1326,23 +1385,28 @@
           <w:rFonts w:asciiTheme="minorHAnsi" w:hAnsiTheme="minorHAnsi"/>
           <w:sz w:val="20"/>
         </w:rPr>
-        <w:t xml:space="preserve">, </w:t>
-      </w:r>
-      <w:proofErr w:type="spellStart"/>
-      <w:r>
-        <w:rPr>
-          <w:rFonts w:asciiTheme="minorHAnsi" w:hAnsiTheme="minorHAnsi"/>
-          <w:sz w:val="20"/>
-        </w:rPr>
-        <w:t>ElementTree</w:t>
-      </w:r>
-      <w:proofErr w:type="spellEnd"/>
-      <w:r>
-        <w:rPr>
-          <w:rFonts w:asciiTheme="minorHAnsi" w:hAnsiTheme="minorHAnsi"/>
-          <w:sz w:val="20"/>
-        </w:rPr>
-        <w:t>, and pandas.</w:t>
+        <w:t>/ HTML</w:t>
+      </w:r>
+      <w:r>
+        <w:rPr>
+          <w:rFonts w:asciiTheme="minorHAnsi" w:hAnsiTheme="minorHAnsi"/>
+          <w:sz w:val="20"/>
+        </w:rPr>
+        <w:t>5</w:t>
+      </w:r>
+      <w:r>
+        <w:rPr>
+          <w:rFonts w:asciiTheme="minorHAnsi" w:hAnsiTheme="minorHAnsi"/>
+          <w:sz w:val="20"/>
+        </w:rPr>
+        <w:t xml:space="preserve"> and CSS</w:t>
+      </w:r>
+      <w:r>
+        <w:rPr>
+          <w:rFonts w:asciiTheme="minorHAnsi" w:hAnsiTheme="minorHAnsi"/>
+          <w:sz w:val="20"/>
+        </w:rPr>
+        <w:t>.</w:t>
       </w:r>
     </w:p>
     <w:p>
@@ -1363,77 +1427,104 @@
           <w:rFonts w:asciiTheme="minorHAnsi" w:hAnsiTheme="minorHAnsi"/>
           <w:sz w:val="20"/>
         </w:rPr>
-        <w:t>Develope</w:t>
-      </w:r>
-      <w:r>
-        <w:rPr>
-          <w:rFonts w:asciiTheme="minorHAnsi" w:hAnsiTheme="minorHAnsi"/>
-          <w:sz w:val="20"/>
-        </w:rPr>
-        <w:t>d</w:t>
-      </w:r>
-      <w:r>
-        <w:rPr>
-          <w:rFonts w:asciiTheme="minorHAnsi" w:hAnsiTheme="minorHAnsi"/>
-          <w:sz w:val="20"/>
-        </w:rPr>
-        <w:t xml:space="preserve"> Interface Control Document (ICD) </w:t>
-      </w:r>
-      <w:r>
-        <w:rPr>
-          <w:rFonts w:asciiTheme="minorHAnsi" w:hAnsiTheme="minorHAnsi"/>
-          <w:sz w:val="20"/>
-        </w:rPr>
-        <w:t>data processing</w:t>
-      </w:r>
-      <w:r>
-        <w:rPr>
-          <w:rFonts w:asciiTheme="minorHAnsi" w:hAnsiTheme="minorHAnsi"/>
-          <w:sz w:val="20"/>
-        </w:rPr>
-        <w:t xml:space="preserve"> tool</w:t>
-      </w:r>
-      <w:r>
-        <w:rPr>
-          <w:rFonts w:asciiTheme="minorHAnsi" w:hAnsiTheme="minorHAnsi"/>
-          <w:sz w:val="20"/>
-        </w:rPr>
-        <w:t>s</w:t>
-      </w:r>
-      <w:r>
-        <w:rPr>
-          <w:rFonts w:asciiTheme="minorHAnsi" w:hAnsiTheme="minorHAnsi"/>
-          <w:sz w:val="20"/>
-        </w:rPr>
-        <w:t xml:space="preserve"> for the Common Data Network on the Boeing 777x. </w:t>
-      </w:r>
-      <w:r>
-        <w:rPr>
-          <w:rFonts w:asciiTheme="minorHAnsi" w:hAnsiTheme="minorHAnsi"/>
-          <w:sz w:val="20"/>
-        </w:rPr>
-        <w:t>Tools developed</w:t>
-      </w:r>
-      <w:r>
-        <w:rPr>
-          <w:rFonts w:asciiTheme="minorHAnsi" w:hAnsiTheme="minorHAnsi"/>
-          <w:sz w:val="20"/>
-        </w:rPr>
-        <w:t xml:space="preserve"> using Python</w:t>
-      </w:r>
-      <w:r>
-        <w:rPr>
-          <w:rFonts w:asciiTheme="minorHAnsi" w:hAnsiTheme="minorHAnsi"/>
-          <w:sz w:val="20"/>
-        </w:rPr>
-        <w:t xml:space="preserve"> and SQL </w:t>
-      </w:r>
-      <w:r>
-        <w:rPr>
-          <w:rFonts w:asciiTheme="minorHAnsi" w:hAnsiTheme="minorHAnsi"/>
-          <w:sz w:val="20"/>
-        </w:rPr>
-        <w:t>queries.</w:t>
+        <w:t>Develop</w:t>
+      </w:r>
+      <w:r>
+        <w:rPr>
+          <w:rFonts w:asciiTheme="minorHAnsi" w:hAnsiTheme="minorHAnsi"/>
+          <w:sz w:val="20"/>
+        </w:rPr>
+        <w:t>ed</w:t>
+      </w:r>
+      <w:r>
+        <w:rPr>
+          <w:rFonts w:asciiTheme="minorHAnsi" w:hAnsiTheme="minorHAnsi"/>
+          <w:sz w:val="20"/>
+        </w:rPr>
+        <w:t xml:space="preserve"> </w:t>
+      </w:r>
+      <w:r>
+        <w:rPr>
+          <w:rFonts w:asciiTheme="minorHAnsi" w:hAnsiTheme="minorHAnsi"/>
+          <w:sz w:val="20"/>
+        </w:rPr>
+        <w:t xml:space="preserve">Python tools </w:t>
+      </w:r>
+      <w:r>
+        <w:rPr>
+          <w:rFonts w:asciiTheme="minorHAnsi" w:hAnsiTheme="minorHAnsi"/>
+          <w:sz w:val="20"/>
+        </w:rPr>
+        <w:t>for</w:t>
+      </w:r>
+      <w:r>
+        <w:rPr>
+          <w:rFonts w:asciiTheme="minorHAnsi" w:hAnsiTheme="minorHAnsi"/>
+          <w:sz w:val="20"/>
+        </w:rPr>
+        <w:t xml:space="preserve"> Interface Control Document(ICD) data manipulation and for</w:t>
+      </w:r>
+      <w:r>
+        <w:rPr>
+          <w:rFonts w:asciiTheme="minorHAnsi" w:hAnsiTheme="minorHAnsi"/>
+          <w:sz w:val="20"/>
+        </w:rPr>
+        <w:t xml:space="preserve"> automated code generation</w:t>
+      </w:r>
+      <w:r>
+        <w:rPr>
+          <w:rFonts w:asciiTheme="minorHAnsi" w:hAnsiTheme="minorHAnsi"/>
+          <w:sz w:val="20"/>
+        </w:rPr>
+        <w:t xml:space="preserve"> using SQL Server, </w:t>
+      </w:r>
+      <w:proofErr w:type="spellStart"/>
+      <w:r>
+        <w:rPr>
+          <w:rFonts w:asciiTheme="minorHAnsi" w:hAnsiTheme="minorHAnsi"/>
+          <w:sz w:val="20"/>
+        </w:rPr>
+        <w:t>pyodbc</w:t>
+      </w:r>
+      <w:proofErr w:type="spellEnd"/>
+      <w:r>
+        <w:rPr>
+          <w:rFonts w:asciiTheme="minorHAnsi" w:hAnsiTheme="minorHAnsi"/>
+          <w:sz w:val="20"/>
+        </w:rPr>
+        <w:t xml:space="preserve">, and several other python data processing libraries such as </w:t>
+      </w:r>
+      <w:proofErr w:type="spellStart"/>
+      <w:r>
+        <w:rPr>
+          <w:rFonts w:asciiTheme="minorHAnsi" w:hAnsiTheme="minorHAnsi"/>
+          <w:sz w:val="20"/>
+        </w:rPr>
+        <w:t>pdfminer</w:t>
+      </w:r>
+      <w:proofErr w:type="spellEnd"/>
+      <w:r>
+        <w:rPr>
+          <w:rFonts w:asciiTheme="minorHAnsi" w:hAnsiTheme="minorHAnsi"/>
+          <w:sz w:val="20"/>
+        </w:rPr>
+        <w:t xml:space="preserve">, </w:t>
+      </w:r>
+      <w:proofErr w:type="spellStart"/>
+      <w:r>
+        <w:rPr>
+          <w:rFonts w:asciiTheme="minorHAnsi" w:hAnsiTheme="minorHAnsi"/>
+          <w:sz w:val="20"/>
+        </w:rPr>
+        <w:t>ElementTree</w:t>
+      </w:r>
+      <w:proofErr w:type="spellEnd"/>
+      <w:r>
+        <w:rPr>
+          <w:rFonts w:asciiTheme="minorHAnsi" w:hAnsiTheme="minorHAnsi"/>
+          <w:sz w:val="20"/>
+        </w:rPr>
+        <w:t>, and pandas.</w:t>
       </w:r>
     </w:p>
     <w:p>
@@ -1454,42 +1545,77 @@
           <w:rFonts w:asciiTheme="minorHAnsi" w:hAnsiTheme="minorHAnsi"/>
           <w:sz w:val="20"/>
         </w:rPr>
-        <w:t>Integration/Verification lead for the Circuit Breaker Interface Control (CBIC) application for the Boeing 777x Flight Control Module. Job included developing python test</w:t>
-      </w:r>
-      <w:r>
-        <w:rPr>
-          <w:rFonts w:asciiTheme="minorHAnsi" w:hAnsiTheme="minorHAnsi"/>
-          <w:sz w:val="20"/>
-        </w:rPr>
-        <w:t xml:space="preserve"> vectors</w:t>
-      </w:r>
-      <w:r>
-        <w:rPr>
-          <w:rFonts w:asciiTheme="minorHAnsi" w:hAnsiTheme="minorHAnsi"/>
-          <w:sz w:val="20"/>
-        </w:rPr>
-        <w:t xml:space="preserve"> to verify </w:t>
-      </w:r>
-      <w:r>
-        <w:rPr>
-          <w:rFonts w:asciiTheme="minorHAnsi" w:hAnsiTheme="minorHAnsi"/>
-          <w:sz w:val="20"/>
-        </w:rPr>
-        <w:t>correct operation</w:t>
-      </w:r>
-      <w:r>
-        <w:rPr>
-          <w:rFonts w:asciiTheme="minorHAnsi" w:hAnsiTheme="minorHAnsi"/>
-          <w:sz w:val="20"/>
-        </w:rPr>
-        <w:t>, and hardware debugging</w:t>
-      </w:r>
-      <w:r>
-        <w:rPr>
-          <w:rFonts w:asciiTheme="minorHAnsi" w:hAnsiTheme="minorHAnsi"/>
-          <w:sz w:val="20"/>
-        </w:rPr>
-        <w:t>.</w:t>
+        <w:t>Develope</w:t>
+      </w:r>
+      <w:r>
+        <w:rPr>
+          <w:rFonts w:asciiTheme="minorHAnsi" w:hAnsiTheme="minorHAnsi"/>
+          <w:sz w:val="20"/>
+        </w:rPr>
+        <w:t>d</w:t>
+      </w:r>
+      <w:r>
+        <w:rPr>
+          <w:rFonts w:asciiTheme="minorHAnsi" w:hAnsiTheme="minorHAnsi"/>
+          <w:sz w:val="20"/>
+        </w:rPr>
+        <w:t xml:space="preserve"> Interface Control Document (ICD) </w:t>
+      </w:r>
+      <w:r>
+        <w:rPr>
+          <w:rFonts w:asciiTheme="minorHAnsi" w:hAnsiTheme="minorHAnsi"/>
+          <w:sz w:val="20"/>
+        </w:rPr>
+        <w:t>data processing</w:t>
+      </w:r>
+      <w:r>
+        <w:rPr>
+          <w:rFonts w:asciiTheme="minorHAnsi" w:hAnsiTheme="minorHAnsi"/>
+          <w:sz w:val="20"/>
+        </w:rPr>
+        <w:t xml:space="preserve"> tool</w:t>
+      </w:r>
+      <w:r>
+        <w:rPr>
+          <w:rFonts w:asciiTheme="minorHAnsi" w:hAnsiTheme="minorHAnsi"/>
+          <w:sz w:val="20"/>
+        </w:rPr>
+        <w:t>s</w:t>
+      </w:r>
+      <w:r>
+        <w:rPr>
+          <w:rFonts w:asciiTheme="minorHAnsi" w:hAnsiTheme="minorHAnsi"/>
+          <w:sz w:val="20"/>
+        </w:rPr>
+        <w:t xml:space="preserve"> for the Common Data Network on the Boeing 777x. </w:t>
+      </w:r>
+      <w:r>
+        <w:rPr>
+          <w:rFonts w:asciiTheme="minorHAnsi" w:hAnsiTheme="minorHAnsi"/>
+          <w:sz w:val="20"/>
+        </w:rPr>
+        <w:t>Tools developed</w:t>
+      </w:r>
+      <w:r>
+        <w:rPr>
+          <w:rFonts w:asciiTheme="minorHAnsi" w:hAnsiTheme="minorHAnsi"/>
+          <w:sz w:val="20"/>
+        </w:rPr>
+        <w:t xml:space="preserve"> using Python</w:t>
+      </w:r>
+      <w:r>
+        <w:rPr>
+          <w:rFonts w:asciiTheme="minorHAnsi" w:hAnsiTheme="minorHAnsi"/>
+          <w:sz w:val="20"/>
+        </w:rPr>
+        <w:t xml:space="preserve"> and SQL </w:t>
+      </w:r>
+      <w:r>
+        <w:rPr>
+          <w:rFonts w:asciiTheme="minorHAnsi" w:hAnsiTheme="minorHAnsi"/>
+          <w:sz w:val="20"/>
+        </w:rPr>
+        <w:t>queries.</w:t>
       </w:r>
     </w:p>
     <w:p>
@@ -1510,6 +1636,62 @@
           <w:rFonts w:asciiTheme="minorHAnsi" w:hAnsiTheme="minorHAnsi"/>
           <w:sz w:val="20"/>
         </w:rPr>
+        <w:t>Integration/Verification lead for the Circuit Breaker Interface Control (CBIC) application for the Boeing 777x Flight Control Module. Job included developing python test</w:t>
+      </w:r>
+      <w:r>
+        <w:rPr>
+          <w:rFonts w:asciiTheme="minorHAnsi" w:hAnsiTheme="minorHAnsi"/>
+          <w:sz w:val="20"/>
+        </w:rPr>
+        <w:t xml:space="preserve"> vectors</w:t>
+      </w:r>
+      <w:r>
+        <w:rPr>
+          <w:rFonts w:asciiTheme="minorHAnsi" w:hAnsiTheme="minorHAnsi"/>
+          <w:sz w:val="20"/>
+        </w:rPr>
+        <w:t xml:space="preserve"> to verify </w:t>
+      </w:r>
+      <w:r>
+        <w:rPr>
+          <w:rFonts w:asciiTheme="minorHAnsi" w:hAnsiTheme="minorHAnsi"/>
+          <w:sz w:val="20"/>
+        </w:rPr>
+        <w:t>correct operation</w:t>
+      </w:r>
+      <w:r>
+        <w:rPr>
+          <w:rFonts w:asciiTheme="minorHAnsi" w:hAnsiTheme="minorHAnsi"/>
+          <w:sz w:val="20"/>
+        </w:rPr>
+        <w:t>, and hardware debugging</w:t>
+      </w:r>
+      <w:r>
+        <w:rPr>
+          <w:rFonts w:asciiTheme="minorHAnsi" w:hAnsiTheme="minorHAnsi"/>
+          <w:sz w:val="20"/>
+        </w:rPr>
+        <w:t>.</w:t>
+      </w:r>
+    </w:p>
+    <w:p>
+      <w:pPr>
+        <w:pStyle w:val="ListParagraph"/>
+        <w:numPr>
+          <w:ilvl w:val="0"/>
+          <w:numId w:val="14"/>
+        </w:numPr>
+        <w:jc w:val="both"/>
+        <w:rPr>
+          <w:rFonts w:asciiTheme="minorHAnsi" w:hAnsiTheme="minorHAnsi"/>
+          <w:sz w:val="20"/>
+        </w:rPr>
+      </w:pPr>
+      <w:r>
+        <w:rPr>
+          <w:rFonts w:asciiTheme="minorHAnsi" w:hAnsiTheme="minorHAnsi"/>
+          <w:sz w:val="20"/>
+        </w:rPr>
         <w:t>Test developer/test verification engineer for the GE9X engine control system</w:t>
       </w:r>
       <w:r>
@@ -1531,7 +1713,14 @@
           <w:rFonts w:asciiTheme="minorHAnsi" w:hAnsiTheme="minorHAnsi"/>
           <w:sz w:val="20"/>
         </w:rPr>
-        <w:t>Tests were developed in GTI, a BAE Systems proprietary language and run on the engine control system to verify full compliance to the software requirements</w:t>
+        <w:t>Tests were developed in GTI, a BAE Systems proprietary language and run on the engine control</w:t>
+      </w:r>
+      <w:r>
+        <w:rPr>
+          <w:rFonts w:asciiTheme="minorHAnsi" w:hAnsiTheme="minorHAnsi"/>
+          <w:sz w:val="20"/>
+        </w:rPr>
+        <w:t xml:space="preserve"> system.</w:t>
       </w:r>
     </w:p>
     <w:p>
@@ -1783,7 +1972,7 @@
               </wp:anchor>
             </w:drawing>
           </mc:Choice>
-          <mc:Fallback xmlns:cx3="http://schemas.microsoft.com/office/drawing/2016/5/9/chartex" xmlns:cx4="http://schemas.microsoft.com/office/drawing/2016/5/10/chartex" xmlns:cx5="http://schemas.microsoft.com/office/drawing/2016/5/11/chartex" xmlns:cx6="http://schemas.microsoft.com/office/drawing/2016/5/12/chartex" xmlns:cx7="http://schemas.microsoft.com/office/drawing/2016/5/13/chartex" xmlns:cx8="http://schemas.microsoft.com/office/drawing/2016/5/14/chartex" xmlns:aink="http://schemas.microsoft.com/office/drawing/2016/ink" xmlns:am3d="http://schemas.microsoft.com/office/drawing/2017/model3d" xmlns:w16cex="http://schemas.microsoft.com/office/word/2018/wordml/cex" xmlns:w16cid="http://schemas.microsoft.com/office/word/2016/wordml/cid" xmlns:w16="http://schemas.microsoft.com/office/word/2018/wordml">
+          <mc:Fallback xmlns:w16="http://schemas.microsoft.com/office/word/2018/wordml" xmlns:w16cid="http://schemas.microsoft.com/office/word/2016/wordml/cid" xmlns:w16cex="http://schemas.microsoft.com/office/word/2018/wordml/cex" xmlns:am3d="http://schemas.microsoft.com/office/drawing/2017/model3d" xmlns:aink="http://schemas.microsoft.com/office/drawing/2016/ink" xmlns:cx8="http://schemas.microsoft.com/office/drawing/2016/5/14/chartex" xmlns:cx7="http://schemas.microsoft.com/office/drawing/2016/5/13/chartex" xmlns:cx6="http://schemas.microsoft.com/office/drawing/2016/5/12/chartex" xmlns:cx5="http://schemas.microsoft.com/office/drawing/2016/5/11/chartex" xmlns:cx4="http://schemas.microsoft.com/office/drawing/2016/5/10/chartex" xmlns:cx3="http://schemas.microsoft.com/office/drawing/2016/5/9/chartex">
             <w:pict>
               <v:line w14:anchorId="0EAF6A8F" id="Straight Connector 4" o:spid="_x0000_s1026" style="position:absolute;z-index:-251653120;visibility:visible;mso-wrap-style:square;mso-width-percent:0;mso-wrap-distance-left:9pt;mso-wrap-distance-top:0;mso-wrap-distance-right:9pt;mso-wrap-distance-bottom:0;mso-position-horizontal:absolute;mso-position-horizontal-relative:text;mso-position-vertical:absolute;mso-position-vertical-relative:text;mso-width-percent:0;mso-width-relative:margin" from="-1.5pt,13.35pt" to="535.5pt,13.35pt" o:gfxdata="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" strokecolor="black [3213]"/>
             </w:pict>
@@ -2395,7 +2584,7 @@
               </wp:anchor>
             </w:drawing>
           </mc:Choice>
-          <mc:Fallback xmlns:cx3="http://schemas.microsoft.com/office/drawing/2016/5/9/chartex" xmlns:cx4="http://schemas.microsoft.com/office/drawing/2016/5/10/chartex" xmlns:cx5="http://schemas.microsoft.com/office/drawing/2016/5/11/chartex" xmlns:cx6="http://schemas.microsoft.com/office/drawing/2016/5/12/chartex" xmlns:cx7="http://schemas.microsoft.com/office/drawing/2016/5/13/chartex" xmlns:cx8="http://schemas.microsoft.com/office/drawing/2016/5/14/chartex" xmlns:aink="http://schemas.microsoft.com/office/drawing/2016/ink" xmlns:am3d="http://schemas.microsoft.com/office/drawing/2017/model3d" xmlns:w16cex="http://schemas.microsoft.com/office/word/2018/wordml/cex" xmlns:w16cid="http://schemas.microsoft.com/office/word/2016/wordml/cid" xmlns:w16="http://schemas.microsoft.com/office/word/2018/wordml">
+          <mc:Fallback xmlns:w16="http://schemas.microsoft.com/office/word/2018/wordml" xmlns:w16cid="http://schemas.microsoft.com/office/word/2016/wordml/cid" xmlns:w16cex="http://schemas.microsoft.com/office/word/2018/wordml/cex" xmlns:am3d="http://schemas.microsoft.com/office/drawing/2017/model3d" xmlns:aink="http://schemas.microsoft.com/office/drawing/2016/ink" xmlns:cx8="http://schemas.microsoft.com/office/drawing/2016/5/14/chartex" xmlns:cx7="http://schemas.microsoft.com/office/drawing/2016/5/13/chartex" xmlns:cx6="http://schemas.microsoft.com/office/drawing/2016/5/12/chartex" xmlns:cx5="http://schemas.microsoft.com/office/drawing/2016/5/11/chartex" xmlns:cx4="http://schemas.microsoft.com/office/drawing/2016/5/10/chartex" xmlns:cx3="http://schemas.microsoft.com/office/drawing/2016/5/9/chartex">
             <w:pict>
               <v:line w14:anchorId="6DD5B955" id="Straight Connector 6" o:spid="_x0000_s1026" style="position:absolute;z-index:-251651072;visibility:visible;mso-wrap-style:square;mso-width-percent:0;mso-height-percent:0;mso-wrap-distance-left:9pt;mso-wrap-distance-top:0;mso-wrap-distance-right:9pt;mso-wrap-distance-bottom:0;mso-position-horizontal:absolute;mso-position-horizontal-relative:text;mso-position-vertical:absolute;mso-position-vertical-relative:text;mso-width-percent:0;mso-height-percent:0;mso-width-relative:margin;mso-height-relative:margin" from="-1.5pt,-.05pt" to="540pt,-.05pt" o:gfxdata="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" strokecolor="black [3213]"/>
             </w:pict>
@@ -4550,7 +4739,7 @@
 </file>
 
 <file path=customXml/itemProps1.xml><?xml version="1.0" encoding="utf-8"?>
-<ds:datastoreItem xmlns:ds="http://schemas.openxmlformats.org/officeDocument/2006/customXml" ds:itemID="{D2EA83FC-CDE0-4ABA-B937-7604F7845A00}">
+<ds:datastoreItem xmlns:ds="http://schemas.openxmlformats.org/officeDocument/2006/customXml" ds:itemID="{802A66CF-E6C3-4BEB-9828-FFE40538DA47}">
   <ds:schemaRefs>
     <ds:schemaRef ds:uri="http://schemas.openxmlformats.org/officeDocument/2006/bibliography"/>
   </ds:schemaRefs>

</xml_diff>